<commit_message>
added SQL doc and doing change on DB mapping
</commit_message>
<xml_diff>
--- a/DB Mapping.docx
+++ b/DB Mapping.docx
@@ -2,6 +2,29 @@
 <file path=word/document.xml><?xml version="1.0" encoding="utf-8"?>
 <w:document xmlns:wpc="http://schemas.microsoft.com/office/word/2010/wordprocessingCanvas" xmlns:cx="http://schemas.microsoft.com/office/drawing/2014/chartex" xmlns:cx1="http://schemas.microsoft.com/office/drawing/2015/9/8/chartex" xmlns:cx2="http://schemas.microsoft.com/office/drawing/2015/10/21/chartex" xmlns:cx3="http://schemas.microsoft.com/office/drawing/2016/5/9/chartex" xmlns:cx4="http://schemas.microsoft.com/office/drawing/2016/5/10/chartex" xmlns:cx5="http://schemas.microsoft.com/office/drawing/2016/5/11/chartex" xmlns:cx6="http://schemas.microsoft.com/office/drawing/2016/5/12/chartex" xmlns:cx7="http://schemas.microsoft.com/office/drawing/2016/5/13/chartex" xmlns:cx8="http://schemas.microsoft.com/office/drawing/2016/5/14/chartex" xmlns:mc="http://schemas.openxmlformats.org/markup-compatibility/2006" xmlns:aink="http://schemas.microsoft.com/office/drawing/2016/ink" xmlns:am3d="http://schemas.microsoft.com/office/drawing/2017/model3d" xmlns:o="urn:schemas-microsoft-com:office:office" xmlns:oel="http://schemas.microsoft.com/office/2019/extlst" xmlns:r="http://schemas.openxmlformats.org/officeDocument/2006/relationships" xmlns:m="http://schemas.openxmlformats.org/officeDocument/2006/math" xmlns:v="urn:schemas-microsoft-com:vml" xmlns:wp14="http://schemas.microsoft.com/office/word/2010/wordprocessingDrawing" xmlns:wp="http://schemas.openxmlformats.org/drawingml/2006/wordprocessingDrawing" xmlns:w10="urn:schemas-microsoft-com:office:word" xmlns:w="http://schemas.openxmlformats.org/wordprocessingml/2006/main" xmlns:w14="http://schemas.microsoft.com/office/word/2010/wordml" xmlns:w15="http://schemas.microsoft.com/office/word/2012/wordml" xmlns:w16cex="http://schemas.microsoft.com/office/word/2018/wordml/cex" xmlns:w16cid="http://schemas.microsoft.com/office/word/2016/wordml/cid" xmlns:w16="http://schemas.microsoft.com/office/word/2018/wordml" xmlns:w16du="http://schemas.microsoft.com/office/word/2023/wordml/word16du" xmlns:w16sdtdh="http://schemas.microsoft.com/office/word/2020/wordml/sdtdatahash" xmlns:w16sdtfl="http://schemas.microsoft.com/office/word/2024/wordml/sdtformatlock" xmlns:w16se="http://schemas.microsoft.com/office/word/2015/wordml/symex" xmlns:wpg="http://schemas.microsoft.com/office/word/2010/wordprocessingGroup" xmlns:wpi="http://schemas.microsoft.com/office/word/2010/wordprocessingInk" xmlns:wne="http://schemas.microsoft.com/office/word/2006/wordml" xmlns:wps="http://schemas.microsoft.com/office/word/2010/wordprocessingShape" mc:Ignorable="w14 w15 w16se w16cid w16 w16cex w16sdtdh w16sdtfl w16du wp14">
   <w:body>
+    <w:p>
+      <w:pPr>
+        <w:rPr>
+          <w:b/>
+          <w:bCs/>
+          <w:color w:val="FF0000"/>
+          <w:sz w:val="36"/>
+          <w:szCs w:val="36"/>
+          <w:lang w:val="en-US"/>
+        </w:rPr>
+      </w:pPr>
+      <w:r>
+        <w:rPr>
+          <w:b/>
+          <w:bCs/>
+          <w:color w:val="FF0000"/>
+          <w:sz w:val="36"/>
+          <w:szCs w:val="36"/>
+          <w:lang w:val="en-US"/>
+        </w:rPr>
+        <w:t>Day 2:</w:t>
+      </w:r>
+    </w:p>
     <w:p>
       <w:pPr>
         <w:rPr>
@@ -1559,6 +1582,7 @@
           <w:szCs w:val="24"/>
           <w:lang w:val="en-US"/>
         </w:rPr>
+        <w:lastRenderedPageBreak/>
         <w:t xml:space="preserve">                       </w:t>
       </w:r>
       <w:r>
@@ -1634,7 +1658,6 @@
           <w:sz w:val="24"/>
           <w:szCs w:val="24"/>
         </w:rPr>
-        <w:lastRenderedPageBreak/>
         <w:t xml:space="preserve">We said that all the entities that we draw will convert </w:t>
       </w:r>
       <w:r>
@@ -2260,7 +2283,6 @@
           <w:sz w:val="32"/>
           <w:szCs w:val="32"/>
         </w:rPr>
-        <w:lastRenderedPageBreak/>
         <w:t xml:space="preserve">Let's together move to Mapping </w:t>
       </w:r>
       <w:r>
@@ -2796,7 +2818,6 @@
           <w:sz w:val="32"/>
           <w:szCs w:val="32"/>
         </w:rPr>
-        <w:lastRenderedPageBreak/>
         <w:t>Relational Database Definition</w:t>
       </w:r>
       <w:r>
@@ -3393,7 +3414,6 @@
           <w:sz w:val="24"/>
           <w:szCs w:val="24"/>
         </w:rPr>
-        <w:lastRenderedPageBreak/>
         <w:t>Every column in database have domain</w:t>
       </w:r>
       <w:r>
@@ -4194,7 +4214,6 @@
           <w:szCs w:val="32"/>
           <w:lang w:val="en-US" w:bidi="ar-OM"/>
         </w:rPr>
-        <w:lastRenderedPageBreak/>
         <w:t>So,</w:t>
       </w:r>
       <w:r>
@@ -5101,6 +5120,7 @@
           <w:rtl/>
           <w:lang w:val="ar-OM" w:bidi="ar-OM"/>
         </w:rPr>
+        <w:lastRenderedPageBreak/>
         <w:drawing>
           <wp:anchor distT="0" distB="0" distL="114300" distR="114300" simplePos="0" relativeHeight="251670528" behindDoc="0" locked="0" layoutInCell="1" allowOverlap="1" wp14:anchorId="2917C80D" wp14:editId="2E6BF3EE">
             <wp:simplePos x="0" y="0"/>
@@ -5286,7 +5306,6 @@
           <w:szCs w:val="24"/>
           <w:lang w:val="en-US" w:bidi="ar-OM"/>
         </w:rPr>
-        <w:lastRenderedPageBreak/>
         <w:t xml:space="preserve">For the </w:t>
       </w:r>
       <w:proofErr w:type="gramStart"/>
@@ -5817,6 +5836,7 @@
           <w:rtl/>
           <w:lang w:val="ar-OM" w:bidi="ar-OM"/>
         </w:rPr>
+        <w:lastRenderedPageBreak/>
         <w:drawing>
           <wp:inline distT="0" distB="0" distL="0" distR="0" wp14:anchorId="22A11ED3" wp14:editId="281D7A14">
             <wp:extent cx="4521199" cy="2508250"/>
@@ -5901,7 +5921,6 @@
           <w:szCs w:val="28"/>
           <w:lang w:val="en-US" w:bidi="ar-OM"/>
         </w:rPr>
-        <w:lastRenderedPageBreak/>
         <w:t>Step 2: Mapping of Weak Entity types</w:t>
       </w:r>
     </w:p>
@@ -6593,6 +6612,7 @@
           <w:szCs w:val="24"/>
           <w:lang w:val="en-US" w:bidi="ar-OM"/>
         </w:rPr>
+        <w:lastRenderedPageBreak/>
         <w:t>While the relationship is 1:1</w:t>
       </w:r>
       <w:r>
@@ -6926,7 +6946,6 @@
           <w:szCs w:val="28"/>
           <w:lang w:val="en-US" w:bidi="ar-OM"/>
         </w:rPr>
-        <w:lastRenderedPageBreak/>
         <w:sym w:font="Wingdings" w:char="F0E0"/>
       </w:r>
       <w:r>
@@ -7293,6 +7312,7 @@
           <w:szCs w:val="28"/>
           <w:lang w:val="en-US" w:bidi="ar-OM"/>
         </w:rPr>
+        <w:lastRenderedPageBreak/>
         <w:drawing>
           <wp:anchor distT="0" distB="0" distL="114300" distR="114300" simplePos="0" relativeHeight="251674624" behindDoc="0" locked="0" layoutInCell="1" allowOverlap="1" wp14:anchorId="570AC2AC" wp14:editId="753DEB06">
             <wp:simplePos x="0" y="0"/>
@@ -7546,7 +7566,6 @@
           <w:szCs w:val="28"/>
           <w:lang w:val="en-US" w:bidi="ar-OM"/>
         </w:rPr>
-        <w:lastRenderedPageBreak/>
         <w:tab/>
         <w:t xml:space="preserve"> </w:t>
       </w:r>
@@ -7874,6 +7893,7 @@
           <w:rtl/>
           <w:lang w:val="ar-OM" w:bidi="ar-OM"/>
         </w:rPr>
+        <w:lastRenderedPageBreak/>
         <w:drawing>
           <wp:anchor distT="0" distB="0" distL="114300" distR="114300" simplePos="0" relativeHeight="251675648" behindDoc="0" locked="0" layoutInCell="1" allowOverlap="1" wp14:anchorId="5C7DE6D0" wp14:editId="177A9C99">
             <wp:simplePos x="0" y="0"/>
@@ -8274,7 +8294,6 @@
           <w:rtl/>
           <w:lang w:val="ar-OM" w:bidi="ar-OM"/>
         </w:rPr>
-        <w:lastRenderedPageBreak/>
         <w:drawing>
           <wp:anchor distT="0" distB="0" distL="114300" distR="114300" simplePos="0" relativeHeight="251676672" behindDoc="0" locked="0" layoutInCell="1" allowOverlap="1" wp14:anchorId="4B56E988" wp14:editId="1EE94B30">
             <wp:simplePos x="0" y="0"/>
@@ -8524,6 +8543,7 @@
           <w:rtl/>
           <w:lang w:val="ar-OM" w:bidi="ar-OM"/>
         </w:rPr>
+        <w:lastRenderedPageBreak/>
         <w:drawing>
           <wp:anchor distT="0" distB="0" distL="114300" distR="114300" simplePos="0" relativeHeight="251677696" behindDoc="0" locked="0" layoutInCell="1" allowOverlap="1" wp14:anchorId="3B29DC5B" wp14:editId="04E34279">
             <wp:simplePos x="0" y="0"/>
@@ -8773,13 +8793,14 @@
         <w:tabs>
           <w:tab w:val="left" w:pos="1740"/>
         </w:tabs>
-        <w:rPr>
-          <w:b/>
-          <w:bCs/>
+        <w:jc w:val="center"/>
+        <w:rPr>
+          <w:b/>
+          <w:bCs/>
+          <w:noProof/>
           <w:color w:val="7030A0"/>
           <w:sz w:val="28"/>
           <w:szCs w:val="28"/>
-          <w:rtl/>
           <w:lang w:val="en-US" w:bidi="ar-OM"/>
         </w:rPr>
       </w:pPr>
@@ -8793,21 +8814,157 @@
         <w:rPr>
           <w:b/>
           <w:bCs/>
+          <w:noProof/>
           <w:color w:val="7030A0"/>
           <w:sz w:val="28"/>
           <w:szCs w:val="28"/>
           <w:lang w:val="en-US" w:bidi="ar-OM"/>
         </w:rPr>
       </w:pPr>
-      <w:r>
-        <w:rPr>
-          <w:b/>
-          <w:bCs/>
+    </w:p>
+    <w:p>
+      <w:pPr>
+        <w:tabs>
+          <w:tab w:val="left" w:pos="1740"/>
+        </w:tabs>
+        <w:jc w:val="center"/>
+        <w:rPr>
+          <w:b/>
+          <w:bCs/>
+          <w:noProof/>
           <w:color w:val="7030A0"/>
           <w:sz w:val="28"/>
           <w:szCs w:val="28"/>
           <w:lang w:val="en-US" w:bidi="ar-OM"/>
         </w:rPr>
+      </w:pPr>
+    </w:p>
+    <w:p>
+      <w:pPr>
+        <w:tabs>
+          <w:tab w:val="left" w:pos="1740"/>
+        </w:tabs>
+        <w:jc w:val="center"/>
+        <w:rPr>
+          <w:b/>
+          <w:bCs/>
+          <w:noProof/>
+          <w:color w:val="7030A0"/>
+          <w:sz w:val="28"/>
+          <w:szCs w:val="28"/>
+          <w:lang w:val="en-US" w:bidi="ar-OM"/>
+        </w:rPr>
+      </w:pPr>
+    </w:p>
+    <w:p>
+      <w:pPr>
+        <w:tabs>
+          <w:tab w:val="left" w:pos="1740"/>
+        </w:tabs>
+        <w:jc w:val="center"/>
+        <w:rPr>
+          <w:b/>
+          <w:bCs/>
+          <w:noProof/>
+          <w:color w:val="7030A0"/>
+          <w:sz w:val="28"/>
+          <w:szCs w:val="28"/>
+          <w:lang w:val="en-US" w:bidi="ar-OM"/>
+        </w:rPr>
+      </w:pPr>
+    </w:p>
+    <w:p>
+      <w:pPr>
+        <w:tabs>
+          <w:tab w:val="left" w:pos="1740"/>
+        </w:tabs>
+        <w:jc w:val="center"/>
+        <w:rPr>
+          <w:b/>
+          <w:bCs/>
+          <w:noProof/>
+          <w:color w:val="7030A0"/>
+          <w:sz w:val="28"/>
+          <w:szCs w:val="28"/>
+          <w:lang w:val="en-US" w:bidi="ar-OM"/>
+        </w:rPr>
+      </w:pPr>
+    </w:p>
+    <w:p>
+      <w:pPr>
+        <w:tabs>
+          <w:tab w:val="left" w:pos="1740"/>
+        </w:tabs>
+        <w:jc w:val="center"/>
+        <w:rPr>
+          <w:b/>
+          <w:bCs/>
+          <w:noProof/>
+          <w:color w:val="7030A0"/>
+          <w:sz w:val="28"/>
+          <w:szCs w:val="28"/>
+          <w:lang w:val="en-US" w:bidi="ar-OM"/>
+        </w:rPr>
+      </w:pPr>
+    </w:p>
+    <w:p>
+      <w:pPr>
+        <w:tabs>
+          <w:tab w:val="left" w:pos="1740"/>
+        </w:tabs>
+        <w:jc w:val="center"/>
+        <w:rPr>
+          <w:b/>
+          <w:bCs/>
+          <w:noProof/>
+          <w:color w:val="7030A0"/>
+          <w:sz w:val="28"/>
+          <w:szCs w:val="28"/>
+          <w:lang w:val="en-US" w:bidi="ar-OM"/>
+        </w:rPr>
+      </w:pPr>
+    </w:p>
+    <w:p>
+      <w:pPr>
+        <w:tabs>
+          <w:tab w:val="left" w:pos="1740"/>
+        </w:tabs>
+        <w:rPr>
+          <w:b/>
+          <w:bCs/>
+          <w:color w:val="7030A0"/>
+          <w:sz w:val="28"/>
+          <w:szCs w:val="28"/>
+          <w:rtl/>
+          <w:lang w:val="en-US" w:bidi="ar-OM"/>
+        </w:rPr>
+      </w:pPr>
+    </w:p>
+    <w:p>
+      <w:pPr>
+        <w:tabs>
+          <w:tab w:val="left" w:pos="1740"/>
+        </w:tabs>
+        <w:jc w:val="center"/>
+        <w:rPr>
+          <w:b/>
+          <w:bCs/>
+          <w:color w:val="7030A0"/>
+          <w:sz w:val="28"/>
+          <w:szCs w:val="28"/>
+          <w:lang w:val="en-US" w:bidi="ar-OM"/>
+        </w:rPr>
+      </w:pPr>
+      <w:r>
+        <w:rPr>
+          <w:b/>
+          <w:bCs/>
+          <w:color w:val="7030A0"/>
+          <w:sz w:val="28"/>
+          <w:szCs w:val="28"/>
+          <w:lang w:val="en-US" w:bidi="ar-OM"/>
+        </w:rPr>
+        <w:lastRenderedPageBreak/>
         <w:t>ANSI SQL</w:t>
       </w:r>
       <w:r>

</xml_diff>